<commit_message>
Updated the Outline document
</commit_message>
<xml_diff>
--- a/Steps to Complete.docx
+++ b/Steps to Complete.docx
@@ -144,390 +144,385 @@
         </w:numPr>
       </w:pPr>
       <w:r>
-        <w:t xml:space="preserve">2 NAT Gateways – for each </w:t>
+        <w:t xml:space="preserve">2 NAT Gateways – for each public </w:t>
+      </w:r>
+      <w:proofErr w:type="gramStart"/>
+      <w:r>
+        <w:t>subnets</w:t>
+      </w:r>
+      <w:proofErr w:type="gramEnd"/>
+    </w:p>
+    <w:p>
+      <w:pPr>
+        <w:pStyle w:val="ListParagraph"/>
+        <w:numPr>
+          <w:ilvl w:val="2"/>
+          <w:numId w:val="1"/>
+        </w:numPr>
+      </w:pPr>
+      <w:r>
+        <w:t>1 VGW</w:t>
+      </w:r>
+    </w:p>
+    <w:p>
+      <w:pPr>
+        <w:pStyle w:val="ListParagraph"/>
+        <w:numPr>
+          <w:ilvl w:val="2"/>
+          <w:numId w:val="1"/>
+        </w:numPr>
+      </w:pPr>
+      <w:r>
+        <w:t>2 EIPs and its association - for each NAT GW</w:t>
+      </w:r>
+    </w:p>
+    <w:p>
+      <w:pPr>
+        <w:pStyle w:val="ListParagraph"/>
+        <w:numPr>
+          <w:ilvl w:val="2"/>
+          <w:numId w:val="1"/>
+        </w:numPr>
+      </w:pPr>
+      <w:r>
+        <w:t>NACLS for each product roles.</w:t>
+      </w:r>
+    </w:p>
+    <w:p>
+      <w:pPr>
+        <w:pStyle w:val="ListParagraph"/>
+        <w:numPr>
+          <w:ilvl w:val="2"/>
+          <w:numId w:val="1"/>
+        </w:numPr>
+      </w:pPr>
+      <w:r>
+        <w:t>Route tables (1 private route table which is main and 2 route tables for each public subnets)</w:t>
+      </w:r>
+    </w:p>
+    <w:p>
+      <w:pPr>
+        <w:pStyle w:val="ListParagraph"/>
+        <w:numPr>
+          <w:ilvl w:val="2"/>
+          <w:numId w:val="1"/>
+        </w:numPr>
+      </w:pPr>
+      <w:r>
+        <w:t xml:space="preserve">Route table association (all private subnets and </w:t>
+      </w:r>
+      <w:proofErr w:type="spellStart"/>
+      <w:r>
+        <w:t>nat</w:t>
+      </w:r>
+      <w:proofErr w:type="spellEnd"/>
+      <w:r>
+        <w:t xml:space="preserve"> </w:t>
+      </w:r>
+      <w:proofErr w:type="spellStart"/>
+      <w:r>
+        <w:t>gw</w:t>
+      </w:r>
+      <w:proofErr w:type="spellEnd"/>
+      <w:r>
+        <w:t xml:space="preserve"> to main RT and </w:t>
+      </w:r>
+      <w:proofErr w:type="spellStart"/>
+      <w:r>
+        <w:t>igw</w:t>
+      </w:r>
+      <w:proofErr w:type="spellEnd"/>
+      <w:r>
+        <w:t xml:space="preserve"> to public RT)</w:t>
+      </w:r>
+    </w:p>
+    <w:p>
+      <w:pPr>
+        <w:pStyle w:val="ListParagraph"/>
+        <w:numPr>
+          <w:ilvl w:val="1"/>
+          <w:numId w:val="1"/>
+        </w:numPr>
+      </w:pPr>
+      <w:r>
+        <w:t>Active Directory</w:t>
+      </w:r>
+    </w:p>
+    <w:p>
+      <w:pPr>
+        <w:pStyle w:val="ListParagraph"/>
+        <w:numPr>
+          <w:ilvl w:val="1"/>
+          <w:numId w:val="1"/>
+        </w:numPr>
+      </w:pPr>
+      <w:r>
+        <w:t>Wildcard certificate</w:t>
+      </w:r>
+    </w:p>
+    <w:p>
+      <w:pPr>
+        <w:pStyle w:val="ListParagraph"/>
+        <w:numPr>
+          <w:ilvl w:val="1"/>
+          <w:numId w:val="1"/>
+        </w:numPr>
+      </w:pPr>
+      <w:r>
+        <w:t>Target Group for load balancer -ASG will put the instances in this TG.</w:t>
+      </w:r>
+    </w:p>
+    <w:p>
+      <w:pPr>
+        <w:pStyle w:val="ListParagraph"/>
+        <w:numPr>
+          <w:ilvl w:val="1"/>
+          <w:numId w:val="1"/>
+        </w:numPr>
+      </w:pPr>
+      <w:r>
+        <w:t>Application load balancer</w:t>
+      </w:r>
+    </w:p>
+    <w:p>
+      <w:pPr>
+        <w:pStyle w:val="ListParagraph"/>
+        <w:numPr>
+          <w:ilvl w:val="2"/>
+          <w:numId w:val="1"/>
+        </w:numPr>
+      </w:pPr>
+      <w:r>
+        <w:t>Http listener</w:t>
+      </w:r>
+    </w:p>
+    <w:p>
+      <w:pPr>
+        <w:pStyle w:val="ListParagraph"/>
+        <w:numPr>
+          <w:ilvl w:val="2"/>
+          <w:numId w:val="1"/>
+        </w:numPr>
+      </w:pPr>
+      <w:r>
+        <w:t>Https listener (with target group attached)</w:t>
+      </w:r>
+    </w:p>
+    <w:p>
+      <w:pPr>
+        <w:pStyle w:val="ListParagraph"/>
+        <w:numPr>
+          <w:ilvl w:val="3"/>
+          <w:numId w:val="1"/>
+        </w:numPr>
+      </w:pPr>
+      <w:r>
+        <w:t>Host headed for the DNS will point to this TG.</w:t>
+      </w:r>
+    </w:p>
+    <w:p>
+      <w:pPr>
+        <w:pStyle w:val="ListParagraph"/>
+        <w:numPr>
+          <w:ilvl w:val="1"/>
+          <w:numId w:val="1"/>
+        </w:numPr>
+      </w:pPr>
+      <w:r>
+        <w:t xml:space="preserve">Route 53 – </w:t>
+      </w:r>
+      <w:proofErr w:type="spellStart"/>
+      <w:r>
+        <w:t>Publich</w:t>
+      </w:r>
+      <w:proofErr w:type="spellEnd"/>
+      <w:r>
+        <w:t xml:space="preserve"> hosted Zone</w:t>
+      </w:r>
+      <w:r>
+        <w:t xml:space="preserve"> which has the DNS (CNAME Record) of the website pointing to the DNS of the Application Load Balancer.</w:t>
+      </w:r>
+    </w:p>
+    <w:p>
+      <w:pPr>
+        <w:pStyle w:val="ListParagraph"/>
+        <w:numPr>
+          <w:ilvl w:val="1"/>
+          <w:numId w:val="1"/>
+        </w:numPr>
+      </w:pPr>
+      <w:proofErr w:type="spellStart"/>
+      <w:r>
+        <w:t>Key_pair</w:t>
+      </w:r>
+      <w:proofErr w:type="spellEnd"/>
+      <w:r>
+        <w:t xml:space="preserve"> – For the EC2 instances.</w:t>
+      </w:r>
+    </w:p>
+    <w:p>
+      <w:pPr>
+        <w:pStyle w:val="ListParagraph"/>
+        <w:numPr>
+          <w:ilvl w:val="1"/>
+          <w:numId w:val="1"/>
+        </w:numPr>
+      </w:pPr>
+      <w:proofErr w:type="spellStart"/>
+      <w:r>
+        <w:t>IAM_</w:t>
+      </w:r>
+      <w:proofErr w:type="gramStart"/>
+      <w:r>
+        <w:t>Roles</w:t>
+      </w:r>
+      <w:proofErr w:type="spellEnd"/>
+      <w:r>
+        <w:t xml:space="preserve">  –</w:t>
+      </w:r>
+      <w:proofErr w:type="gramEnd"/>
+      <w:r>
+        <w:t xml:space="preserve">  To attach to the eC2 instances.</w:t>
+      </w:r>
+    </w:p>
+    <w:p>
+      <w:pPr>
+        <w:pStyle w:val="ListParagraph"/>
+        <w:numPr>
+          <w:ilvl w:val="1"/>
+          <w:numId w:val="1"/>
+        </w:numPr>
+      </w:pPr>
+      <w:r>
+        <w:t>RDS – For Oracle Database.</w:t>
+      </w:r>
+    </w:p>
+    <w:p>
+      <w:pPr>
+        <w:pStyle w:val="ListParagraph"/>
+        <w:numPr>
+          <w:ilvl w:val="1"/>
+          <w:numId w:val="1"/>
+        </w:numPr>
+      </w:pPr>
+      <w:r>
+        <w:t>ASG</w:t>
+      </w:r>
+    </w:p>
+    <w:p>
+      <w:pPr>
+        <w:pStyle w:val="ListParagraph"/>
+        <w:numPr>
+          <w:ilvl w:val="2"/>
+          <w:numId w:val="1"/>
+        </w:numPr>
+      </w:pPr>
+      <w:r>
+        <w:t>Launch Configuration</w:t>
+      </w:r>
+    </w:p>
+    <w:p>
+      <w:pPr>
+        <w:pStyle w:val="ListParagraph"/>
+        <w:numPr>
+          <w:ilvl w:val="2"/>
+          <w:numId w:val="1"/>
+        </w:numPr>
+      </w:pPr>
+      <w:r>
+        <w:t>Auto Scaling Group (which scales between 2 and 4 instances based on CPU load)</w:t>
+      </w:r>
+    </w:p>
+    <w:p>
+      <w:pPr>
+        <w:pStyle w:val="ListParagraph"/>
+        <w:numPr>
+          <w:ilvl w:val="2"/>
+          <w:numId w:val="1"/>
+        </w:numPr>
+      </w:pPr>
+      <w:r>
+        <w:t xml:space="preserve">Auto </w:t>
+      </w:r>
+      <w:proofErr w:type="spellStart"/>
+      <w:r>
+        <w:t>Sclaing</w:t>
+      </w:r>
+      <w:proofErr w:type="spellEnd"/>
+      <w:r>
+        <w:t xml:space="preserve"> Group Policies</w:t>
+      </w:r>
+    </w:p>
+    <w:p>
+      <w:pPr>
+        <w:pStyle w:val="ListParagraph"/>
+        <w:numPr>
+          <w:ilvl w:val="2"/>
+          <w:numId w:val="1"/>
+        </w:numPr>
+      </w:pPr>
+      <w:r>
+        <w:t xml:space="preserve">Cloud watch </w:t>
+      </w:r>
+      <w:proofErr w:type="gramStart"/>
+      <w:r>
+        <w:t>Metric  -</w:t>
+      </w:r>
+      <w:proofErr w:type="gramEnd"/>
+      <w:r>
+        <w:t xml:space="preserve"> To monitor the CPU load of the EC2 instances and scale between 2 and 4 based on the threshold met.</w:t>
+      </w:r>
+    </w:p>
+    <w:p>
+      <w:pPr>
+        <w:pStyle w:val="ListParagraph"/>
+        <w:numPr>
+          <w:ilvl w:val="2"/>
+          <w:numId w:val="1"/>
+        </w:numPr>
+      </w:pPr>
+      <w:r>
+        <w:t xml:space="preserve">Autoscaling Notification – Notification will </w:t>
+      </w:r>
+      <w:proofErr w:type="gramStart"/>
+      <w:r>
+        <w:t>sent</w:t>
+      </w:r>
+      <w:proofErr w:type="gramEnd"/>
+      <w:r>
+        <w:t xml:space="preserve"> to SNS which will trigger the scaling policies to execute.</w:t>
+      </w:r>
+    </w:p>
+    <w:p>
+      <w:pPr>
+        <w:pStyle w:val="ListParagraph"/>
+        <w:numPr>
+          <w:ilvl w:val="1"/>
+          <w:numId w:val="1"/>
+        </w:numPr>
+      </w:pPr>
+      <w:proofErr w:type="spellStart"/>
+      <w:r>
+        <w:t>SSM_Doc</w:t>
+      </w:r>
+      <w:proofErr w:type="spellEnd"/>
+      <w:r>
+        <w:t xml:space="preserve"> -To auto join the EC2 instances to domain (created by the AWS Active Directory Service).</w:t>
+      </w:r>
+    </w:p>
+    <w:p>
+      <w:pPr>
+        <w:pStyle w:val="ListParagraph"/>
+        <w:numPr>
+          <w:ilvl w:val="1"/>
+          <w:numId w:val="1"/>
+        </w:numPr>
+      </w:pPr>
+      <w:r>
+        <w:t>Security Group: A standard SG for both EC2 instances and RDS.</w:t>
       </w:r>
       <w:bookmarkStart w:id="0" w:name="_GoBack"/>
       <w:bookmarkEnd w:id="0"/>
-      <w:r>
-        <w:t xml:space="preserve">public </w:t>
-      </w:r>
-      <w:proofErr w:type="gramStart"/>
-      <w:r>
-        <w:t>subnets</w:t>
-      </w:r>
-      <w:proofErr w:type="gramEnd"/>
-    </w:p>
-    <w:p>
-      <w:pPr>
-        <w:pStyle w:val="ListParagraph"/>
-        <w:numPr>
-          <w:ilvl w:val="2"/>
-          <w:numId w:val="1"/>
-        </w:numPr>
-      </w:pPr>
-      <w:r>
-        <w:t>1 VGW</w:t>
-      </w:r>
-    </w:p>
-    <w:p>
-      <w:pPr>
-        <w:pStyle w:val="ListParagraph"/>
-        <w:numPr>
-          <w:ilvl w:val="2"/>
-          <w:numId w:val="1"/>
-        </w:numPr>
-      </w:pPr>
-      <w:r>
-        <w:t>2 EIPs and its association - for each NAT GW</w:t>
-      </w:r>
-    </w:p>
-    <w:p>
-      <w:pPr>
-        <w:pStyle w:val="ListParagraph"/>
-        <w:numPr>
-          <w:ilvl w:val="2"/>
-          <w:numId w:val="1"/>
-        </w:numPr>
-      </w:pPr>
-      <w:r>
-        <w:t>NACLS for each product roles.</w:t>
-      </w:r>
-    </w:p>
-    <w:p>
-      <w:pPr>
-        <w:pStyle w:val="ListParagraph"/>
-        <w:numPr>
-          <w:ilvl w:val="2"/>
-          <w:numId w:val="1"/>
-        </w:numPr>
-      </w:pPr>
-      <w:r>
-        <w:t>Route tables (1 private route table which is main and 2 route tables for each public subnets)</w:t>
-      </w:r>
-    </w:p>
-    <w:p>
-      <w:pPr>
-        <w:pStyle w:val="ListParagraph"/>
-        <w:numPr>
-          <w:ilvl w:val="2"/>
-          <w:numId w:val="1"/>
-        </w:numPr>
-      </w:pPr>
-      <w:r>
-        <w:t xml:space="preserve">Route table association (all private subnets and </w:t>
-      </w:r>
-      <w:proofErr w:type="spellStart"/>
-      <w:r>
-        <w:t>nat</w:t>
-      </w:r>
-      <w:proofErr w:type="spellEnd"/>
-      <w:r>
-        <w:t xml:space="preserve"> </w:t>
-      </w:r>
-      <w:proofErr w:type="spellStart"/>
-      <w:r>
-        <w:t>gw</w:t>
-      </w:r>
-      <w:proofErr w:type="spellEnd"/>
-      <w:r>
-        <w:t xml:space="preserve"> to main RT and </w:t>
-      </w:r>
-      <w:proofErr w:type="spellStart"/>
-      <w:r>
-        <w:t>igw</w:t>
-      </w:r>
-      <w:proofErr w:type="spellEnd"/>
-      <w:r>
-        <w:t xml:space="preserve"> to public RT)</w:t>
-      </w:r>
-    </w:p>
-    <w:p>
-      <w:pPr>
-        <w:pStyle w:val="ListParagraph"/>
-        <w:numPr>
-          <w:ilvl w:val="1"/>
-          <w:numId w:val="1"/>
-        </w:numPr>
-      </w:pPr>
-      <w:r>
-        <w:t>Active Directory</w:t>
-      </w:r>
-    </w:p>
-    <w:p>
-      <w:pPr>
-        <w:pStyle w:val="ListParagraph"/>
-        <w:numPr>
-          <w:ilvl w:val="1"/>
-          <w:numId w:val="1"/>
-        </w:numPr>
-      </w:pPr>
-      <w:r>
-        <w:t>Wildcard certificate</w:t>
-      </w:r>
-    </w:p>
-    <w:p>
-      <w:pPr>
-        <w:pStyle w:val="ListParagraph"/>
-        <w:numPr>
-          <w:ilvl w:val="1"/>
-          <w:numId w:val="1"/>
-        </w:numPr>
-      </w:pPr>
-      <w:r>
-        <w:t>Target Group for load balancer -ASG will put the instances in this TG.</w:t>
-      </w:r>
-    </w:p>
-    <w:p>
-      <w:pPr>
-        <w:pStyle w:val="ListParagraph"/>
-        <w:numPr>
-          <w:ilvl w:val="1"/>
-          <w:numId w:val="1"/>
-        </w:numPr>
-      </w:pPr>
-      <w:r>
-        <w:t>Application load balancer</w:t>
-      </w:r>
-    </w:p>
-    <w:p>
-      <w:pPr>
-        <w:pStyle w:val="ListParagraph"/>
-        <w:numPr>
-          <w:ilvl w:val="2"/>
-          <w:numId w:val="1"/>
-        </w:numPr>
-      </w:pPr>
-      <w:r>
-        <w:t>Http listener</w:t>
-      </w:r>
-    </w:p>
-    <w:p>
-      <w:pPr>
-        <w:pStyle w:val="ListParagraph"/>
-        <w:numPr>
-          <w:ilvl w:val="2"/>
-          <w:numId w:val="1"/>
-        </w:numPr>
-      </w:pPr>
-      <w:r>
-        <w:t>Https listener (with target group attached)</w:t>
-      </w:r>
-    </w:p>
-    <w:p>
-      <w:pPr>
-        <w:pStyle w:val="ListParagraph"/>
-        <w:numPr>
-          <w:ilvl w:val="3"/>
-          <w:numId w:val="1"/>
-        </w:numPr>
-      </w:pPr>
-      <w:r>
-        <w:t>Host headed for the DNS will point to this TG.</w:t>
-      </w:r>
-    </w:p>
-    <w:p>
-      <w:pPr>
-        <w:pStyle w:val="ListParagraph"/>
-        <w:numPr>
-          <w:ilvl w:val="1"/>
-          <w:numId w:val="1"/>
-        </w:numPr>
-      </w:pPr>
-      <w:r>
-        <w:t xml:space="preserve">Route 53 – </w:t>
-      </w:r>
-      <w:proofErr w:type="spellStart"/>
-      <w:r>
-        <w:t>Publich</w:t>
-      </w:r>
-      <w:proofErr w:type="spellEnd"/>
-      <w:r>
-        <w:t xml:space="preserve"> hosted Zone</w:t>
-      </w:r>
-    </w:p>
-    <w:p>
-      <w:pPr>
-        <w:pStyle w:val="ListParagraph"/>
-        <w:numPr>
-          <w:ilvl w:val="1"/>
-          <w:numId w:val="1"/>
-        </w:numPr>
-      </w:pPr>
-      <w:proofErr w:type="spellStart"/>
-      <w:r>
-        <w:t>Key_pair</w:t>
-      </w:r>
-      <w:proofErr w:type="spellEnd"/>
-      <w:r>
-        <w:t xml:space="preserve"> – For the EC2 instances.</w:t>
-      </w:r>
-    </w:p>
-    <w:p>
-      <w:pPr>
-        <w:pStyle w:val="ListParagraph"/>
-        <w:numPr>
-          <w:ilvl w:val="1"/>
-          <w:numId w:val="1"/>
-        </w:numPr>
-      </w:pPr>
-      <w:proofErr w:type="spellStart"/>
-      <w:r>
-        <w:t>IAM_</w:t>
-      </w:r>
-      <w:proofErr w:type="gramStart"/>
-      <w:r>
-        <w:t>Roles</w:t>
-      </w:r>
-      <w:proofErr w:type="spellEnd"/>
-      <w:r>
-        <w:t xml:space="preserve">  –</w:t>
-      </w:r>
-      <w:proofErr w:type="gramEnd"/>
-      <w:r>
-        <w:t xml:space="preserve">  To attach to the eC2 instances.</w:t>
-      </w:r>
-    </w:p>
-    <w:p>
-      <w:pPr>
-        <w:pStyle w:val="ListParagraph"/>
-        <w:numPr>
-          <w:ilvl w:val="1"/>
-          <w:numId w:val="1"/>
-        </w:numPr>
-      </w:pPr>
-      <w:r>
-        <w:t>RDS – For Oracle Database.</w:t>
-      </w:r>
-    </w:p>
-    <w:p>
-      <w:pPr>
-        <w:pStyle w:val="ListParagraph"/>
-        <w:numPr>
-          <w:ilvl w:val="1"/>
-          <w:numId w:val="1"/>
-        </w:numPr>
-      </w:pPr>
-      <w:r>
-        <w:t>ASG</w:t>
-      </w:r>
-    </w:p>
-    <w:p>
-      <w:pPr>
-        <w:pStyle w:val="ListParagraph"/>
-        <w:numPr>
-          <w:ilvl w:val="2"/>
-          <w:numId w:val="1"/>
-        </w:numPr>
-      </w:pPr>
-      <w:r>
-        <w:t>Launch Configuration</w:t>
-      </w:r>
-    </w:p>
-    <w:p>
-      <w:pPr>
-        <w:pStyle w:val="ListParagraph"/>
-        <w:numPr>
-          <w:ilvl w:val="2"/>
-          <w:numId w:val="1"/>
-        </w:numPr>
-      </w:pPr>
-      <w:r>
-        <w:t>Auto Scaling Group (which scales between 2 and 4 instances based on CPU load)</w:t>
-      </w:r>
-    </w:p>
-    <w:p>
-      <w:pPr>
-        <w:pStyle w:val="ListParagraph"/>
-        <w:numPr>
-          <w:ilvl w:val="2"/>
-          <w:numId w:val="1"/>
-        </w:numPr>
-      </w:pPr>
-      <w:r>
-        <w:t xml:space="preserve">Auto </w:t>
-      </w:r>
-      <w:proofErr w:type="spellStart"/>
-      <w:r>
-        <w:t>Sclaing</w:t>
-      </w:r>
-      <w:proofErr w:type="spellEnd"/>
-      <w:r>
-        <w:t xml:space="preserve"> Group Policies</w:t>
-      </w:r>
-    </w:p>
-    <w:p>
-      <w:pPr>
-        <w:pStyle w:val="ListParagraph"/>
-        <w:numPr>
-          <w:ilvl w:val="2"/>
-          <w:numId w:val="1"/>
-        </w:numPr>
-      </w:pPr>
-      <w:r>
-        <w:t xml:space="preserve">Cloud watch </w:t>
-      </w:r>
-      <w:proofErr w:type="gramStart"/>
-      <w:r>
-        <w:t>Metric  -</w:t>
-      </w:r>
-      <w:proofErr w:type="gramEnd"/>
-      <w:r>
-        <w:t xml:space="preserve"> To monitor the CPU load of the EC2 instances and scale between 2 and 4 based on the threshold met.</w:t>
-      </w:r>
-    </w:p>
-    <w:p>
-      <w:pPr>
-        <w:pStyle w:val="ListParagraph"/>
-        <w:numPr>
-          <w:ilvl w:val="2"/>
-          <w:numId w:val="1"/>
-        </w:numPr>
-      </w:pPr>
-      <w:r>
-        <w:t xml:space="preserve">Autoscaling Notification – Notification will </w:t>
-      </w:r>
-      <w:proofErr w:type="gramStart"/>
-      <w:r>
-        <w:t>sent</w:t>
-      </w:r>
-      <w:proofErr w:type="gramEnd"/>
-      <w:r>
-        <w:t xml:space="preserve"> to SNS which will trigger the scaling policies to execute.</w:t>
-      </w:r>
-    </w:p>
-    <w:p>
-      <w:pPr>
-        <w:pStyle w:val="ListParagraph"/>
-        <w:numPr>
-          <w:ilvl w:val="1"/>
-          <w:numId w:val="1"/>
-        </w:numPr>
-      </w:pPr>
-      <w:proofErr w:type="spellStart"/>
-      <w:r>
-        <w:t>SSM_Doc</w:t>
-      </w:r>
-      <w:proofErr w:type="spellEnd"/>
-      <w:r>
-        <w:t xml:space="preserve"> -To auto join the EC2 instances to domain (created by the AWS Active Directory Service).</w:t>
-      </w:r>
-    </w:p>
-    <w:p>
-      <w:pPr>
-        <w:pStyle w:val="ListParagraph"/>
-        <w:numPr>
-          <w:ilvl w:val="1"/>
-          <w:numId w:val="1"/>
-        </w:numPr>
-      </w:pPr>
-      <w:r>
-        <w:t>Security Group: A standard SG for both EC2 instances and RDS.</w:t>
-      </w:r>
-    </w:p>
-    <w:p>
-      <w:pPr>
-        <w:ind w:left="1980"/>
-      </w:pPr>
     </w:p>
     <w:sectPr>
       <w:pgSz w:w="12240" w:h="15840"/>
@@ -759,6 +754,7 @@
     <w:lsdException w:name="HTML Sample" w:semiHidden="1" w:unhideWhenUsed="1"/>
     <w:lsdException w:name="HTML Typewriter" w:semiHidden="1" w:unhideWhenUsed="1"/>
     <w:lsdException w:name="HTML Variable" w:semiHidden="1" w:unhideWhenUsed="1"/>
+    <w:lsdException w:name="Normal Table" w:semiHidden="1" w:unhideWhenUsed="1"/>
     <w:lsdException w:name="annotation subject" w:semiHidden="1" w:unhideWhenUsed="1"/>
     <w:lsdException w:name="No List" w:semiHidden="1" w:unhideWhenUsed="1"/>
     <w:lsdException w:name="Outline List 1" w:semiHidden="1" w:unhideWhenUsed="1"/>
@@ -805,8 +801,10 @@
     <w:lsdException w:name="Table Subtle 2" w:semiHidden="1" w:unhideWhenUsed="1"/>
     <w:lsdException w:name="Table Web 1" w:semiHidden="1" w:unhideWhenUsed="1"/>
     <w:lsdException w:name="Table Web 2" w:semiHidden="1" w:unhideWhenUsed="1"/>
+    <w:lsdException w:name="Table Web 3" w:semiHidden="1" w:unhideWhenUsed="1"/>
     <w:lsdException w:name="Balloon Text" w:semiHidden="1" w:unhideWhenUsed="1"/>
     <w:lsdException w:name="Table Grid" w:uiPriority="39"/>
+    <w:lsdException w:name="Table Theme" w:semiHidden="1" w:unhideWhenUsed="1"/>
     <w:lsdException w:name="Placeholder Text" w:semiHidden="1"/>
     <w:lsdException w:name="No Spacing" w:uiPriority="1" w:qFormat="1"/>
     <w:lsdException w:name="Light Shading" w:uiPriority="60"/>

</xml_diff>